<commit_message>
Epic 3 - Anton Tsymbaliuk
</commit_message>
<xml_diff>
--- a/ai_13/anton_tsymbaliuk/epic_3/epic_3_practice_and_labs_report_anton_tsymbaliuk.docx
+++ b/ai_13/anton_tsymbaliuk/epic_3/epic_3_practice_and_labs_report_anton_tsymbaliuk.docx
@@ -2468,6 +2468,259 @@
         </w:rPr>
       </w:pPr>
       <w:r>
+        <w:rPr/>
+        <w:drawing>
+          <wp:anchor behindDoc="0" distT="0" distB="0" distL="0" distR="0" simplePos="0" locked="0" layoutInCell="0" allowOverlap="1" relativeHeight="11">
+            <wp:simplePos x="0" y="0"/>
+            <wp:positionH relativeFrom="column">
+              <wp:posOffset>-279400</wp:posOffset>
+            </wp:positionH>
+            <wp:positionV relativeFrom="paragraph">
+              <wp:posOffset>-143510</wp:posOffset>
+            </wp:positionV>
+            <wp:extent cx="6120130" cy="2590800"/>
+            <wp:effectExtent l="0" t="0" r="0" b="0"/>
+            <wp:wrapSquare wrapText="largest"/>
+            <wp:docPr id="9" name="Зображення10" descr="" title=""/>
+            <wp:cNvGraphicFramePr>
+              <a:graphicFrameLocks xmlns:a="http://schemas.openxmlformats.org/drawingml/2006/main" noChangeAspect="1"/>
+            </wp:cNvGraphicFramePr>
+            <a:graphic xmlns:a="http://schemas.openxmlformats.org/drawingml/2006/main">
+              <a:graphicData uri="http://schemas.openxmlformats.org/drawingml/2006/picture">
+                <pic:pic xmlns:pic="http://schemas.openxmlformats.org/drawingml/2006/picture">
+                  <pic:nvPicPr>
+                    <pic:cNvPr id="9" name="Зображення10" descr="" title=""/>
+                    <pic:cNvPicPr>
+                      <a:picLocks noChangeAspect="1" noChangeArrowheads="1"/>
+                    </pic:cNvPicPr>
+                  </pic:nvPicPr>
+                  <pic:blipFill>
+                    <a:blip r:embed="rId12"/>
+                    <a:stretch>
+                      <a:fillRect/>
+                    </a:stretch>
+                  </pic:blipFill>
+                  <pic:spPr bwMode="auto">
+                    <a:xfrm>
+                      <a:off x="0" y="0"/>
+                      <a:ext cx="6120130" cy="2590800"/>
+                    </a:xfrm>
+                    <a:prstGeom prst="rect">
+                      <a:avLst/>
+                    </a:prstGeom>
+                  </pic:spPr>
+                </pic:pic>
+              </a:graphicData>
+            </a:graphic>
+          </wp:anchor>
+        </w:drawing>
+      </w:r>
+    </w:p>
+    <w:p>
+      <w:pPr>
+        <w:pStyle w:val="Normal"/>
+        <w:bidi w:val="0"/>
+        <w:jc w:val="center"/>
+        <w:rPr>
+          <w:rFonts w:ascii="Times New Roman" w:hAnsi="Times New Roman"/>
+          <w:sz w:val="28"/>
+          <w:szCs w:val="28"/>
+          <w:lang w:val="en-US"/>
+        </w:rPr>
+      </w:pPr>
+      <w:r>
+        <w:rPr/>
+      </w:r>
+    </w:p>
+    <w:p>
+      <w:pPr>
+        <w:pStyle w:val="Normal"/>
+        <w:bidi w:val="0"/>
+        <w:jc w:val="center"/>
+        <w:rPr>
+          <w:rFonts w:ascii="Times New Roman" w:hAnsi="Times New Roman"/>
+          <w:sz w:val="28"/>
+          <w:szCs w:val="28"/>
+          <w:lang w:val="en-US"/>
+        </w:rPr>
+      </w:pPr>
+      <w:r>
+        <w:rPr/>
+      </w:r>
+    </w:p>
+    <w:p>
+      <w:pPr>
+        <w:pStyle w:val="Normal"/>
+        <w:bidi w:val="0"/>
+        <w:jc w:val="center"/>
+        <w:rPr>
+          <w:rFonts w:ascii="Times New Roman" w:hAnsi="Times New Roman"/>
+          <w:sz w:val="28"/>
+          <w:szCs w:val="28"/>
+          <w:lang w:val="en-US"/>
+        </w:rPr>
+      </w:pPr>
+      <w:r>
+        <w:rPr/>
+      </w:r>
+    </w:p>
+    <w:p>
+      <w:pPr>
+        <w:pStyle w:val="Normal"/>
+        <w:bidi w:val="0"/>
+        <w:jc w:val="center"/>
+        <w:rPr>
+          <w:rFonts w:ascii="Times New Roman" w:hAnsi="Times New Roman"/>
+          <w:sz w:val="28"/>
+          <w:szCs w:val="28"/>
+          <w:lang w:val="en-US"/>
+        </w:rPr>
+      </w:pPr>
+      <w:r>
+        <w:rPr/>
+      </w:r>
+    </w:p>
+    <w:p>
+      <w:pPr>
+        <w:pStyle w:val="Normal"/>
+        <w:bidi w:val="0"/>
+        <w:jc w:val="center"/>
+        <w:rPr>
+          <w:rFonts w:ascii="Times New Roman" w:hAnsi="Times New Roman"/>
+          <w:sz w:val="28"/>
+          <w:szCs w:val="28"/>
+          <w:lang w:val="en-US"/>
+        </w:rPr>
+      </w:pPr>
+      <w:r>
+        <w:rPr/>
+      </w:r>
+    </w:p>
+    <w:p>
+      <w:pPr>
+        <w:pStyle w:val="Normal"/>
+        <w:bidi w:val="0"/>
+        <w:jc w:val="center"/>
+        <w:rPr>
+          <w:rFonts w:ascii="Times New Roman" w:hAnsi="Times New Roman"/>
+          <w:sz w:val="28"/>
+          <w:szCs w:val="28"/>
+          <w:lang w:val="en-US"/>
+        </w:rPr>
+      </w:pPr>
+      <w:r>
+        <w:rPr/>
+      </w:r>
+    </w:p>
+    <w:p>
+      <w:pPr>
+        <w:pStyle w:val="Normal"/>
+        <w:bidi w:val="0"/>
+        <w:jc w:val="center"/>
+        <w:rPr>
+          <w:rFonts w:ascii="Times New Roman" w:hAnsi="Times New Roman"/>
+          <w:sz w:val="28"/>
+          <w:szCs w:val="28"/>
+          <w:lang w:val="en-US"/>
+        </w:rPr>
+      </w:pPr>
+      <w:r>
+        <w:rPr/>
+      </w:r>
+    </w:p>
+    <w:p>
+      <w:pPr>
+        <w:pStyle w:val="Normal"/>
+        <w:bidi w:val="0"/>
+        <w:jc w:val="center"/>
+        <w:rPr>
+          <w:rFonts w:ascii="Times New Roman" w:hAnsi="Times New Roman"/>
+          <w:sz w:val="28"/>
+          <w:szCs w:val="28"/>
+          <w:lang w:val="en-US"/>
+        </w:rPr>
+      </w:pPr>
+      <w:r>
+        <w:rPr/>
+      </w:r>
+    </w:p>
+    <w:p>
+      <w:pPr>
+        <w:pStyle w:val="Normal"/>
+        <w:bidi w:val="0"/>
+        <w:jc w:val="center"/>
+        <w:rPr>
+          <w:rFonts w:ascii="Times New Roman" w:hAnsi="Times New Roman"/>
+          <w:sz w:val="28"/>
+          <w:szCs w:val="28"/>
+          <w:lang w:val="en-US"/>
+        </w:rPr>
+      </w:pPr>
+      <w:r>
+        <w:rPr/>
+      </w:r>
+    </w:p>
+    <w:p>
+      <w:pPr>
+        <w:pStyle w:val="Normal"/>
+        <w:bidi w:val="0"/>
+        <w:jc w:val="center"/>
+        <w:rPr>
+          <w:rFonts w:ascii="Times New Roman" w:hAnsi="Times New Roman"/>
+          <w:sz w:val="28"/>
+          <w:szCs w:val="28"/>
+          <w:lang w:val="en-US"/>
+        </w:rPr>
+      </w:pPr>
+      <w:r>
+        <w:rPr/>
+      </w:r>
+    </w:p>
+    <w:p>
+      <w:pPr>
+        <w:pStyle w:val="Normal"/>
+        <w:bidi w:val="0"/>
+        <w:jc w:val="center"/>
+        <w:rPr>
+          <w:rFonts w:ascii="Times New Roman" w:hAnsi="Times New Roman"/>
+          <w:sz w:val="28"/>
+          <w:szCs w:val="28"/>
+          <w:lang w:val="en-US"/>
+        </w:rPr>
+      </w:pPr>
+      <w:r>
+        <w:rPr/>
+      </w:r>
+    </w:p>
+    <w:p>
+      <w:pPr>
+        <w:pStyle w:val="Normal"/>
+        <w:bidi w:val="0"/>
+        <w:jc w:val="center"/>
+        <w:rPr>
+          <w:rFonts w:ascii="Times New Roman" w:hAnsi="Times New Roman"/>
+          <w:sz w:val="28"/>
+          <w:szCs w:val="28"/>
+          <w:lang w:val="en-US"/>
+        </w:rPr>
+      </w:pPr>
+      <w:r>
+        <w:rPr/>
+      </w:r>
+    </w:p>
+    <w:p>
+      <w:pPr>
+        <w:pStyle w:val="Normal"/>
+        <w:bidi w:val="0"/>
+        <w:jc w:val="center"/>
+        <w:rPr>
+          <w:rFonts w:ascii="Times New Roman" w:hAnsi="Times New Roman"/>
+          <w:sz w:val="28"/>
+          <w:szCs w:val="28"/>
+          <w:lang w:val="en-US"/>
+        </w:rPr>
+      </w:pPr>
+      <w:r>
         <w:rPr>
           <w:rFonts w:ascii="Times New Roman" w:hAnsi="Times New Roman"/>
           <w:sz w:val="28"/>
@@ -2529,7 +2782,7 @@
             <wp:extent cx="6120130" cy="2882900"/>
             <wp:effectExtent l="0" t="0" r="0" b="0"/>
             <wp:wrapSquare wrapText="largest"/>
-            <wp:docPr id="9" name="Зображення9" descr="" title=""/>
+            <wp:docPr id="10" name="Зображення9" descr="" title=""/>
             <wp:cNvGraphicFramePr>
               <a:graphicFrameLocks xmlns:a="http://schemas.openxmlformats.org/drawingml/2006/main" noChangeAspect="1"/>
             </wp:cNvGraphicFramePr>
@@ -2537,13 +2790,13 @@
               <a:graphicData uri="http://schemas.openxmlformats.org/drawingml/2006/picture">
                 <pic:pic xmlns:pic="http://schemas.openxmlformats.org/drawingml/2006/picture">
                   <pic:nvPicPr>
-                    <pic:cNvPr id="9" name="Зображення9" descr="" title=""/>
+                    <pic:cNvPr id="10" name="Зображення9" descr="" title=""/>
                     <pic:cNvPicPr>
                       <a:picLocks noChangeAspect="1" noChangeArrowheads="1"/>
                     </pic:cNvPicPr>
                   </pic:nvPicPr>
                   <pic:blipFill>
-                    <a:blip r:embed="rId12"/>
+                    <a:blip r:embed="rId13"/>
                     <a:stretch>
                       <a:fillRect/>
                     </a:stretch>

</xml_diff>